<commit_message>
Inserindo artefato 19 para a correção da AC5
Foi adicionado duas novas regras de negócio correspondente ao evento 12 e 13 (presente no artefato 17) que foram modificados para "externo-previsível".
</commit_message>
<xml_diff>
--- a/19 - Regras de Negócios.docx
+++ b/19 - Regras de Negócios.docx
@@ -156,23 +156,81 @@
       <w:pPr>
         <w:pStyle w:val="NormalWeb"/>
         <w:spacing w:before="0" w:beforeAutospacing="0" w:after="160" w:afterAutospacing="0"/>
-      </w:pPr>
-      <w:r>
-        <w:rPr>
-          <w:rFonts w:ascii="Arial" w:hAnsi="Arial" w:cs="Arial"/>
-          <w:color w:val="000000"/>
-        </w:rPr>
-        <w:t>RN-007</w:t>
-      </w:r>
+        <w:rPr>
+          <w:rFonts w:ascii="Arial" w:hAnsi="Arial" w:cs="Arial"/>
+          <w:color w:val="000000"/>
+        </w:rPr>
+      </w:pPr>
+      <w:r>
+        <w:rPr>
+          <w:rFonts w:ascii="Arial" w:hAnsi="Arial" w:cs="Arial"/>
+          <w:color w:val="000000"/>
+        </w:rPr>
+        <w:t>RN-007: O provedor de cartão de crédito tem até seis minutos para enviar a resposta, se não a ação é cancelada.</w:t>
+      </w:r>
+    </w:p>
+    <w:p>
+      <w:pPr>
+        <w:pStyle w:val="NormalWeb"/>
+        <w:spacing w:before="0" w:beforeAutospacing="0" w:after="160" w:afterAutospacing="0"/>
+        <w:rPr>
+          <w:rFonts w:ascii="Arial" w:hAnsi="Arial" w:cs="Arial"/>
+          <w:color w:val="000000"/>
+        </w:rPr>
+      </w:pPr>
+      <w:r>
+        <w:rPr>
+          <w:rFonts w:ascii="Arial" w:hAnsi="Arial" w:cs="Arial"/>
+          <w:color w:val="000000"/>
+        </w:rPr>
+        <w:t>RN-008: O cliente tem o prazo de até 24 horas para efetuar o pagamento em dinheiro, após a conclusão do serviço.</w:t>
+      </w:r>
+    </w:p>
+    <w:p>
+      <w:pPr>
+        <w:pStyle w:val="NormalWeb"/>
+        <w:spacing w:before="0" w:beforeAutospacing="0" w:after="160" w:afterAutospacing="0"/>
+        <w:rPr>
+          <w:rFonts w:ascii="Arial" w:hAnsi="Arial" w:cs="Arial"/>
+          <w:color w:val="000000"/>
+        </w:rPr>
+      </w:pPr>
+      <w:r>
+        <w:rPr>
+          <w:rFonts w:ascii="Arial" w:hAnsi="Arial" w:cs="Arial"/>
+          <w:color w:val="000000"/>
+        </w:rPr>
+        <w:t>R</w:t>
+      </w:r>
+      <w:r>
+        <w:rPr>
+          <w:rFonts w:ascii="Arial" w:hAnsi="Arial" w:cs="Arial"/>
+          <w:color w:val="000000"/>
+        </w:rPr>
+        <w:t>N-009</w:t>
+      </w:r>
+      <w:r>
+        <w:rPr>
+          <w:rFonts w:ascii="Arial" w:hAnsi="Arial" w:cs="Arial"/>
+          <w:color w:val="000000"/>
+        </w:rPr>
+        <w:t>:</w:t>
+      </w:r>
+      <w:r>
+        <w:rPr>
+          <w:rFonts w:ascii="Arial" w:hAnsi="Arial" w:cs="Arial"/>
+          <w:color w:val="000000"/>
+        </w:rPr>
+        <w:t xml:space="preserve"> O cliente após a conclusão de serviço deve efetuar o pagamento.</w:t>
+      </w:r>
+    </w:p>
+    <w:p>
+      <w:pPr>
+        <w:pStyle w:val="NormalWeb"/>
+        <w:spacing w:before="0" w:beforeAutospacing="0" w:after="160" w:afterAutospacing="0"/>
+      </w:pPr>
       <w:bookmarkStart w:id="0" w:name="_GoBack"/>
       <w:bookmarkEnd w:id="0"/>
-      <w:r>
-        <w:rPr>
-          <w:rFonts w:ascii="Arial" w:hAnsi="Arial" w:cs="Arial"/>
-          <w:color w:val="000000"/>
-        </w:rPr>
-        <w:t>: O provedor de cartão de crédito tem até seis minutos para enviar a resposta, se não a ação é cancelada.</w:t>
-      </w:r>
     </w:p>
     <w:p/>
     <w:sectPr>

</xml_diff>